<commit_message>
Updated description text and calculations of installed and demand load with correct engine power
</commit_message>
<xml_diff>
--- a/Documentation/Sewage III/[AVti - São Rafael - ETE] Memorial Descritivo.docx
+++ b/Documentation/Sewage III/[AVti - São Rafael - ETE] Memorial Descritivo.docx
@@ -56,7 +56,7 @@
                         <a:effectLst/>
                         <a:extLst>
                           <a:ext uri="{C572A759-6A51-4108-AA02-DFA0A04FC94B}">
-                            <ma14:wrappingTextBoxFlag xmlns:ma14="http://schemas.microsoft.com/office/mac/drawingml/2011/main" xmlns:w="http://schemas.openxmlformats.org/wordprocessingml/2006/main" xmlns:w10="urn:schemas-microsoft-com:office:word" xmlns:v="urn:schemas-microsoft-com:vml" xmlns:o="urn:schemas-microsoft-com:office:office" xmlns:mv="urn:schemas-microsoft-com:mac:vml" xmlns:mo="http://schemas.microsoft.com/office/mac/office/2008/main" xmlns=""/>
+                            <ma14:wrappingTextBoxFlag xmlns="" xmlns:mo="http://schemas.microsoft.com/office/mac/office/2008/main" xmlns:mv="urn:schemas-microsoft-com:mac:vml" xmlns:o="urn:schemas-microsoft-com:office:office" xmlns:v="urn:schemas-microsoft-com:vml" xmlns:w10="urn:schemas-microsoft-com:office:word" xmlns:w="http://schemas.openxmlformats.org/wordprocessingml/2006/main" xmlns:ma14="http://schemas.microsoft.com/office/mac/drawingml/2011/main"/>
                           </a:ext>
                         </a:extLst>
                       </wps:spPr>
@@ -691,7 +691,7 @@
                         <a:effectLst/>
                         <a:extLst>
                           <a:ext uri="{C572A759-6A51-4108-AA02-DFA0A04FC94B}">
-                            <ma14:wrappingTextBoxFlag xmlns:ma14="http://schemas.microsoft.com/office/mac/drawingml/2011/main" xmlns:w="http://schemas.openxmlformats.org/wordprocessingml/2006/main" xmlns:w10="urn:schemas-microsoft-com:office:word" xmlns:v="urn:schemas-microsoft-com:vml" xmlns:o="urn:schemas-microsoft-com:office:office" xmlns:mv="urn:schemas-microsoft-com:mac:vml" xmlns:mo="http://schemas.microsoft.com/office/mac/office/2008/main" xmlns=""/>
+                            <ma14:wrappingTextBoxFlag xmlns="" xmlns:mo="http://schemas.microsoft.com/office/mac/office/2008/main" xmlns:mv="urn:schemas-microsoft-com:mac:vml" xmlns:o="urn:schemas-microsoft-com:office:office" xmlns:v="urn:schemas-microsoft-com:vml" xmlns:w10="urn:schemas-microsoft-com:office:word" xmlns:w="http://schemas.openxmlformats.org/wordprocessingml/2006/main" xmlns:ma14="http://schemas.microsoft.com/office/mac/drawingml/2011/main"/>
                           </a:ext>
                         </a:extLst>
                       </wps:spPr>
@@ -1251,8 +1251,6 @@
           <w:lang w:val="pt-BR"/>
         </w:rPr>
       </w:pPr>
-      <w:bookmarkStart w:id="0" w:name="_GoBack"/>
-      <w:bookmarkEnd w:id="0"/>
       <w:r>
         <w:rPr>
           <w:rFonts w:ascii="Abadi MT Condensed Light" w:hAnsi="Abadi MT Condensed Light" w:cs="Arial"/>
@@ -2436,7 +2434,7 @@
                 <w:rFonts w:ascii="Abadi MT Condensed Light" w:hAnsi="Abadi MT Condensed Light"/>
                 <w:color w:val="000000"/>
               </w:rPr>
-              <w:t>2,65 kW</w:t>
+              <w:t>2,76 kW</w:t>
             </w:r>
           </w:p>
         </w:tc>
@@ -2457,7 +2455,7 @@
                 <w:rFonts w:ascii="Abadi MT Condensed Light" w:hAnsi="Abadi MT Condensed Light"/>
                 <w:color w:val="000000"/>
               </w:rPr>
-              <w:t>1</w:t>
+              <w:t>2</w:t>
             </w:r>
           </w:p>
         </w:tc>
@@ -2478,7 +2476,7 @@
                 <w:rFonts w:ascii="Abadi MT Condensed Light" w:hAnsi="Abadi MT Condensed Light"/>
                 <w:color w:val="000000"/>
               </w:rPr>
-              <w:t>2,65 kW</w:t>
+              <w:t>5,52 kW</w:t>
             </w:r>
           </w:p>
         </w:tc>
@@ -2584,7 +2582,7 @@
                 <w:rFonts w:ascii="Abadi MT Condensed Light" w:hAnsi="Abadi MT Condensed Light"/>
                 <w:color w:val="000000"/>
               </w:rPr>
-              <w:t>0,93 kW</w:t>
+              <w:t>1,42 kW</w:t>
             </w:r>
           </w:p>
         </w:tc>
@@ -2626,7 +2624,7 @@
                 <w:rFonts w:ascii="Abadi MT Condensed Light" w:hAnsi="Abadi MT Condensed Light"/>
                 <w:color w:val="000000"/>
               </w:rPr>
-              <w:t>0,93 kW</w:t>
+              <w:t>1,42 kW</w:t>
             </w:r>
           </w:p>
         </w:tc>
@@ -2748,7 +2746,7 @@
                 <w:rFonts w:ascii="Abadi MT Condensed Light" w:hAnsi="Abadi MT Condensed Light"/>
                 <w:color w:val="000000"/>
               </w:rPr>
-              <w:t>3,50 kW</w:t>
+              <w:t>6,65 kW</w:t>
             </w:r>
           </w:p>
         </w:tc>
@@ -2790,7 +2788,7 @@
                 <w:rFonts w:ascii="Abadi MT Condensed Light" w:hAnsi="Abadi MT Condensed Light"/>
                 <w:color w:val="000000"/>
               </w:rPr>
-              <w:t>7,00 kW</w:t>
+              <w:t>13,30 kW</w:t>
             </w:r>
           </w:p>
         </w:tc>
@@ -2892,7 +2890,7 @@
                 <w:rFonts w:ascii="Abadi MT Condensed Light" w:hAnsi="Abadi MT Condensed Light"/>
                 <w:color w:val="000000"/>
               </w:rPr>
-              <w:t>10,40 kW</w:t>
+              <w:t>17,73 kW</w:t>
             </w:r>
           </w:p>
         </w:tc>
@@ -2937,7 +2935,7 @@
                 <w:rFonts w:ascii="Abadi MT Condensed Light" w:hAnsi="Abadi MT Condensed Light"/>
                 <w:color w:val="000000"/>
               </w:rPr>
-              <w:t>10,40 kW</w:t>
+              <w:t>17,73 kW</w:t>
             </w:r>
           </w:p>
         </w:tc>
@@ -3071,7 +3069,7 @@
                 <w:rFonts w:ascii="Abadi MT Condensed Light" w:hAnsi="Abadi MT Condensed Light"/>
                 <w:color w:val="000000"/>
               </w:rPr>
-              <w:t>0,93 kW</w:t>
+              <w:t>0,90 kW</w:t>
             </w:r>
           </w:p>
         </w:tc>
@@ -3119,7 +3117,7 @@
                 <w:rFonts w:ascii="Abadi MT Condensed Light" w:hAnsi="Abadi MT Condensed Light"/>
                 <w:color w:val="000000"/>
               </w:rPr>
-              <w:t>1,86 kW</w:t>
+              <w:t>1,80 kW</w:t>
             </w:r>
           </w:p>
         </w:tc>
@@ -3261,7 +3259,7 @@
                 <w:rFonts w:ascii="Abadi MT Condensed Light" w:hAnsi="Abadi MT Condensed Light"/>
                 <w:color w:val="000000"/>
               </w:rPr>
-              <w:t>38,94 kW</w:t>
+              <w:t>55,87 kW</w:t>
             </w:r>
           </w:p>
         </w:tc>
@@ -3920,7 +3918,7 @@
                 <w:rFonts w:ascii="Abadi MT Condensed Light" w:hAnsi="Abadi MT Condensed Light"/>
                 <w:color w:val="000000"/>
               </w:rPr>
-              <w:t>22,84 kW</w:t>
+              <w:t>29,46 kW</w:t>
             </w:r>
           </w:p>
         </w:tc>
@@ -3968,7 +3966,7 @@
                 <w:rFonts w:ascii="Abadi MT Condensed Light" w:hAnsi="Abadi MT Condensed Light"/>
                 <w:color w:val="000000"/>
               </w:rPr>
-              <w:t>15,99 kVA</w:t>
+              <w:t>20,62 kVA</w:t>
             </w:r>
           </w:p>
         </w:tc>
@@ -3983,7 +3981,7 @@
               <w:bottom w:val="nil"/>
               <w:right w:val="nil"/>
             </w:tcBorders>
-            <w:vAlign w:val="center"/>
+            <w:vAlign w:val="bottom"/>
           </w:tcPr>
           <w:p>
             <w:pPr>
@@ -4002,7 +4000,7 @@
               <w:bottom w:val="nil"/>
               <w:right w:val="single" w:sz="4" w:space="0" w:color="auto"/>
             </w:tcBorders>
-            <w:vAlign w:val="center"/>
+            <w:vAlign w:val="bottom"/>
           </w:tcPr>
           <w:p>
             <w:pPr>
@@ -4052,7 +4050,7 @@
                 <w:rFonts w:ascii="Abadi MT Condensed Light" w:hAnsi="Abadi MT Condensed Light"/>
                 <w:color w:val="000000"/>
               </w:rPr>
-              <w:t>Instalada</w:t>
+              <w:t>Demandada</w:t>
             </w:r>
             <w:proofErr w:type="spellEnd"/>
           </w:p>
@@ -4081,7 +4079,7 @@
                 <w:rFonts w:ascii="Abadi MT Condensed Light" w:hAnsi="Abadi MT Condensed Light"/>
                 <w:color w:val="000000"/>
               </w:rPr>
-              <w:t>25,86 kVA</w:t>
+              <w:t>30,50 kVA</w:t>
             </w:r>
           </w:p>
         </w:tc>
@@ -4226,7 +4224,7 @@
           <w:rFonts w:ascii="Abadi MT Condensed Light" w:hAnsi="Abadi MT Condensed Light"/>
           <w:lang w:val="pt-BR"/>
         </w:rPr>
-        <w:t>Fornecimento Tipo C14</w:t>
+        <w:t>Fornecimento Tipo C15</w:t>
       </w:r>
     </w:p>
     <w:p>
@@ -4284,7 +4282,14 @@
           <w:rFonts w:ascii="Abadi MT Condensed Light" w:hAnsi="Abadi MT Condensed Light"/>
           <w:lang w:val="pt-BR"/>
         </w:rPr>
-        <w:t xml:space="preserve">19 </w:t>
+        <w:t>26</w:t>
+      </w:r>
+      <w:r>
+        <w:rPr>
+          <w:rFonts w:ascii="Abadi MT Condensed Light" w:hAnsi="Abadi MT Condensed Light"/>
+          <w:lang w:val="pt-BR"/>
+        </w:rPr>
+        <w:t xml:space="preserve"> </w:t>
       </w:r>
       <w:r>
         <w:rPr>
@@ -4329,7 +4334,7 @@
           <w:rFonts w:ascii="Abadi MT Condensed Light" w:hAnsi="Abadi MT Condensed Light"/>
           <w:lang w:val="pt-BR"/>
         </w:rPr>
-        <w:t>27</w:t>
+        <w:t>32</w:t>
       </w:r>
       <w:r>
         <w:rPr>
@@ -4372,7 +4377,7 @@
           <w:rFonts w:ascii="Abadi MT Condensed Light" w:hAnsi="Abadi MT Condensed Light"/>
           <w:lang w:val="pt-BR"/>
         </w:rPr>
-        <w:t>Disjuntor de Proteção = 70</w:t>
+        <w:t>Disjuntor de Proteção = 50</w:t>
       </w:r>
       <w:r>
         <w:rPr>
@@ -4447,7 +4452,7 @@
           <w:rFonts w:ascii="Abadi MT Condensed Light" w:hAnsi="Abadi MT Condensed Light"/>
           <w:lang w:val="pt-BR"/>
         </w:rPr>
-        <w:t>trada = 25</w:t>
+        <w:t>trada = 10</w:t>
       </w:r>
       <w:r>
         <w:rPr>
@@ -4490,8 +4495,10 @@
           <w:rFonts w:ascii="Abadi MT Condensed Light" w:hAnsi="Abadi MT Condensed Light"/>
           <w:lang w:val="pt-BR"/>
         </w:rPr>
-        <w:t>Proteção = 16</w:t>
-      </w:r>
+        <w:t>Proteção = 10</w:t>
+      </w:r>
+      <w:bookmarkStart w:id="0" w:name="_GoBack"/>
+      <w:bookmarkEnd w:id="0"/>
       <w:r>
         <w:rPr>
           <w:rFonts w:ascii="Abadi MT Condensed Light" w:hAnsi="Abadi MT Condensed Light"/>
@@ -5472,7 +5479,7 @@
                     </a:ln>
                     <a:extLst>
                       <a:ext uri="{FAA26D3D-D897-4be2-8F04-BA451C77F1D7}">
-                        <ma14:placeholderFlag xmlns:ma14="http://schemas.microsoft.com/office/mac/drawingml/2011/main" xmlns:w="http://schemas.openxmlformats.org/wordprocessingml/2006/main" xmlns:w10="urn:schemas-microsoft-com:office:word" xmlns:v="urn:schemas-microsoft-com:vml" xmlns:o="urn:schemas-microsoft-com:office:office" xmlns:mv="urn:schemas-microsoft-com:mac:vml" xmlns:mo="http://schemas.microsoft.com/office/mac/office/2008/main" xmlns=""/>
+                        <ma14:placeholderFlag xmlns="" xmlns:mo="http://schemas.microsoft.com/office/mac/office/2008/main" xmlns:mv="urn:schemas-microsoft-com:mac:vml" xmlns:o="urn:schemas-microsoft-com:office:office" xmlns:v="urn:schemas-microsoft-com:vml" xmlns:w10="urn:schemas-microsoft-com:office:word" xmlns:w="http://schemas.openxmlformats.org/wordprocessingml/2006/main" xmlns:ma14="http://schemas.microsoft.com/office/mac/drawingml/2011/main"/>
                       </a:ext>
                     </a:extLst>
                   </pic:spPr>
@@ -5758,7 +5765,7 @@
               <w:rFonts w:ascii="Abadi MT Condensed Extra Bold" w:hAnsi="Abadi MT Condensed Extra Bold" w:cs="Times New Roman"/>
               <w:noProof/>
             </w:rPr>
-            <w:t>5</w:t>
+            <w:t>4</w:t>
           </w:r>
           <w:r>
             <w:rPr>
@@ -7656,7 +7663,7 @@
 </file>
 
 <file path=customXml/itemProps1.xml><?xml version="1.0" encoding="utf-8"?>
-<ds:datastoreItem xmlns:ds="http://schemas.openxmlformats.org/officeDocument/2006/customXml" ds:itemID="{76433811-8368-4386-A325-F3E0D547CCE6}">
+<ds:datastoreItem xmlns:ds="http://schemas.openxmlformats.org/officeDocument/2006/customXml" ds:itemID="{E1F95BC8-5BDD-4BB8-AA81-7C33F661214F}">
   <ds:schemaRefs>
     <ds:schemaRef ds:uri="http://schemas.openxmlformats.org/officeDocument/2006/bibliography"/>
   </ds:schemaRefs>

</xml_diff>